<commit_message>
Update 9/26/2023 4:26PM EST
Updates as of 4:26PM EST on 9/26/2023.
</commit_message>
<xml_diff>
--- a/&SPECIFIC/%BRAIN WAR CRIME PREVENTION/20230924 - Global United Defense, Inc. - Brain War Crime Prevention Security Systems - v1.0.2.1.docx
+++ b/&SPECIFIC/%BRAIN WAR CRIME PREVENTION/20230924 - Global United Defense, Inc. - Brain War Crime Prevention Security Systems - v1.0.2.1.docx
@@ -214,7 +214,7 @@
           <w:sz w:val="28"/>
           <w:szCs w:val="28"/>
         </w:rPr>
-        <w:t>9/24/2023 7:29:30 AM</w:t>
+        <w:t>9/24/2023 12:37:06 PM</w:t>
       </w:r>
     </w:p>
     <w:bookmarkEnd w:id="0"/>
@@ -9371,6 +9371,54 @@
           <w:bCs/>
           <w:color w:val="FF0000"/>
         </w:rPr>
+        <w:t>OXYGEN DEPRIVATION</w:t>
+      </w:r>
+      <w:r>
+        <w:rPr>
+          <w:b/>
+          <w:bCs/>
+        </w:rPr>
+        <w:t>;</w:t>
+      </w:r>
+    </w:p>
+    <w:p>
+      <w:pPr>
+        <w:ind w:left="360"/>
+        <w:jc w:val="both"/>
+        <w:rPr>
+          <w:b/>
+          <w:bCs/>
+        </w:rPr>
+      </w:pPr>
+      <w:r>
+        <w:tab/>
+      </w:r>
+      <w:r>
+        <w:rPr>
+          <w:u w:val="single"/>
+        </w:rPr>
+        <w:t>PREVENTION SECURITY SYSTEM</w:t>
+      </w:r>
+      <w:r>
+        <w:t>:</w:t>
+      </w:r>
+      <w:r>
+        <w:t xml:space="preserve"> </w:t>
+      </w:r>
+      <w:r>
+        <w:rPr>
+          <w:b/>
+          <w:bCs/>
+          <w:color w:val="FF0000"/>
+        </w:rPr>
+        <w:t xml:space="preserve">ANY </w:t>
+      </w:r>
+      <w:r>
+        <w:rPr>
+          <w:b/>
+          <w:bCs/>
+          <w:color w:val="FF0000"/>
+        </w:rPr>
         <w:t>PERIPHERAL FLARE</w:t>
       </w:r>
       <w:r>
@@ -10015,6 +10063,7 @@
         </w:rPr>
       </w:pPr>
       <w:r>
+        <w:lastRenderedPageBreak/>
         <w:tab/>
       </w:r>
       <w:r>
@@ -10063,6 +10112,1014 @@
         </w:rPr>
       </w:pPr>
       <w:r>
+        <w:tab/>
+      </w:r>
+      <w:r>
+        <w:rPr>
+          <w:u w:val="single"/>
+        </w:rPr>
+        <w:t>PREVENTION SECURITY SYSTEM</w:t>
+      </w:r>
+      <w:r>
+        <w:t>:</w:t>
+      </w:r>
+      <w:r>
+        <w:t xml:space="preserve"> </w:t>
+      </w:r>
+      <w:r>
+        <w:rPr>
+          <w:b/>
+          <w:bCs/>
+          <w:color w:val="FF0000"/>
+        </w:rPr>
+        <w:t xml:space="preserve">ANY </w:t>
+      </w:r>
+      <w:r>
+        <w:rPr>
+          <w:b/>
+          <w:bCs/>
+          <w:color w:val="FF0000"/>
+        </w:rPr>
+        <w:t>SLEEP DRAINED</w:t>
+      </w:r>
+      <w:r>
+        <w:rPr>
+          <w:b/>
+          <w:bCs/>
+        </w:rPr>
+        <w:t>;</w:t>
+      </w:r>
+    </w:p>
+    <w:p>
+      <w:pPr>
+        <w:ind w:left="360"/>
+        <w:jc w:val="both"/>
+        <w:rPr>
+          <w:b/>
+          <w:bCs/>
+        </w:rPr>
+      </w:pPr>
+      <w:r>
+        <w:tab/>
+      </w:r>
+      <w:r>
+        <w:rPr>
+          <w:u w:val="single"/>
+        </w:rPr>
+        <w:t>PREVENTION SECURITY SYSTEM</w:t>
+      </w:r>
+      <w:r>
+        <w:t>:</w:t>
+      </w:r>
+      <w:r>
+        <w:t xml:space="preserve"> </w:t>
+      </w:r>
+      <w:r>
+        <w:rPr>
+          <w:b/>
+          <w:bCs/>
+          <w:color w:val="FF0000"/>
+        </w:rPr>
+        <w:t xml:space="preserve">ANY </w:t>
+      </w:r>
+      <w:r>
+        <w:rPr>
+          <w:b/>
+          <w:bCs/>
+          <w:color w:val="FF0000"/>
+        </w:rPr>
+        <w:t>SLEEPINESS</w:t>
+      </w:r>
+      <w:r>
+        <w:rPr>
+          <w:b/>
+          <w:bCs/>
+        </w:rPr>
+        <w:t>;</w:t>
+      </w:r>
+    </w:p>
+    <w:p>
+      <w:pPr>
+        <w:ind w:left="360"/>
+        <w:jc w:val="both"/>
+        <w:rPr>
+          <w:b/>
+          <w:bCs/>
+        </w:rPr>
+      </w:pPr>
+      <w:r>
+        <w:tab/>
+      </w:r>
+      <w:r>
+        <w:rPr>
+          <w:u w:val="single"/>
+        </w:rPr>
+        <w:t>PREVENTION SECURITY SYSTEM</w:t>
+      </w:r>
+      <w:r>
+        <w:t>:</w:t>
+      </w:r>
+      <w:r>
+        <w:t xml:space="preserve"> </w:t>
+      </w:r>
+      <w:r>
+        <w:rPr>
+          <w:b/>
+          <w:bCs/>
+          <w:color w:val="FF0000"/>
+        </w:rPr>
+        <w:t xml:space="preserve">ANY </w:t>
+      </w:r>
+      <w:r>
+        <w:rPr>
+          <w:b/>
+          <w:bCs/>
+          <w:color w:val="FF0000"/>
+        </w:rPr>
+        <w:t>SLEEPING WARRANTS</w:t>
+      </w:r>
+      <w:r>
+        <w:rPr>
+          <w:b/>
+          <w:bCs/>
+        </w:rPr>
+        <w:t>;</w:t>
+      </w:r>
+    </w:p>
+    <w:p>
+      <w:pPr>
+        <w:ind w:left="360"/>
+        <w:jc w:val="both"/>
+        <w:rPr>
+          <w:b/>
+          <w:bCs/>
+        </w:rPr>
+      </w:pPr>
+      <w:r>
+        <w:tab/>
+      </w:r>
+      <w:r>
+        <w:rPr>
+          <w:u w:val="single"/>
+        </w:rPr>
+        <w:t>PREVENTION SECURITY SYSTEM</w:t>
+      </w:r>
+      <w:r>
+        <w:t>:</w:t>
+      </w:r>
+      <w:r>
+        <w:t xml:space="preserve"> </w:t>
+      </w:r>
+      <w:r>
+        <w:rPr>
+          <w:b/>
+          <w:bCs/>
+          <w:color w:val="FF0000"/>
+        </w:rPr>
+        <w:t xml:space="preserve">ANY </w:t>
+      </w:r>
+      <w:r>
+        <w:rPr>
+          <w:b/>
+          <w:bCs/>
+          <w:color w:val="FF0000"/>
+        </w:rPr>
+        <w:t>SLEEPING</w:t>
+      </w:r>
+      <w:r>
+        <w:rPr>
+          <w:b/>
+          <w:bCs/>
+        </w:rPr>
+        <w:t>;</w:t>
+      </w:r>
+    </w:p>
+    <w:p>
+      <w:pPr>
+        <w:ind w:left="360"/>
+        <w:jc w:val="both"/>
+        <w:rPr>
+          <w:b/>
+          <w:bCs/>
+        </w:rPr>
+      </w:pPr>
+      <w:r>
+        <w:tab/>
+      </w:r>
+      <w:r>
+        <w:rPr>
+          <w:u w:val="single"/>
+        </w:rPr>
+        <w:t>PREVENTION SECURITY SYSTEM</w:t>
+      </w:r>
+      <w:r>
+        <w:t>:</w:t>
+      </w:r>
+      <w:r>
+        <w:t xml:space="preserve"> </w:t>
+      </w:r>
+      <w:r>
+        <w:rPr>
+          <w:b/>
+          <w:bCs/>
+          <w:color w:val="FF0000"/>
+        </w:rPr>
+        <w:t xml:space="preserve">ANY </w:t>
+      </w:r>
+      <w:r>
+        <w:rPr>
+          <w:b/>
+          <w:bCs/>
+          <w:color w:val="FF0000"/>
+        </w:rPr>
+        <w:t>SLOWNESS</w:t>
+      </w:r>
+      <w:r>
+        <w:rPr>
+          <w:b/>
+          <w:bCs/>
+        </w:rPr>
+        <w:t>;</w:t>
+      </w:r>
+    </w:p>
+    <w:p>
+      <w:pPr>
+        <w:ind w:left="360"/>
+        <w:jc w:val="both"/>
+        <w:rPr>
+          <w:b/>
+          <w:bCs/>
+        </w:rPr>
+      </w:pPr>
+      <w:r>
+        <w:tab/>
+      </w:r>
+      <w:r>
+        <w:rPr>
+          <w:u w:val="single"/>
+        </w:rPr>
+        <w:t>PREVENTION SECURITY SYSTEM</w:t>
+      </w:r>
+      <w:r>
+        <w:t>:</w:t>
+      </w:r>
+      <w:r>
+        <w:t xml:space="preserve"> </w:t>
+      </w:r>
+      <w:r>
+        <w:rPr>
+          <w:b/>
+          <w:bCs/>
+          <w:color w:val="FF0000"/>
+        </w:rPr>
+        <w:t xml:space="preserve">ANY </w:t>
+      </w:r>
+      <w:r>
+        <w:rPr>
+          <w:b/>
+          <w:bCs/>
+          <w:color w:val="FF0000"/>
+        </w:rPr>
+        <w:t>SPATIAL DISORIENTATION</w:t>
+      </w:r>
+      <w:r>
+        <w:rPr>
+          <w:b/>
+          <w:bCs/>
+        </w:rPr>
+        <w:t>;</w:t>
+      </w:r>
+    </w:p>
+    <w:p>
+      <w:pPr>
+        <w:ind w:left="360"/>
+        <w:jc w:val="both"/>
+        <w:rPr>
+          <w:b/>
+          <w:bCs/>
+        </w:rPr>
+      </w:pPr>
+      <w:r>
+        <w:tab/>
+      </w:r>
+      <w:r>
+        <w:rPr>
+          <w:u w:val="single"/>
+        </w:rPr>
+        <w:t>PREVENTION SECURITY SYSTEM</w:t>
+      </w:r>
+      <w:r>
+        <w:t>:</w:t>
+      </w:r>
+      <w:r>
+        <w:t xml:space="preserve"> </w:t>
+      </w:r>
+      <w:r>
+        <w:rPr>
+          <w:b/>
+          <w:bCs/>
+          <w:color w:val="FF0000"/>
+        </w:rPr>
+        <w:t xml:space="preserve">ANY </w:t>
+      </w:r>
+      <w:r>
+        <w:rPr>
+          <w:b/>
+          <w:bCs/>
+          <w:color w:val="FF0000"/>
+        </w:rPr>
+        <w:t>SPLITTING HEADACHE</w:t>
+      </w:r>
+      <w:r>
+        <w:rPr>
+          <w:b/>
+          <w:bCs/>
+        </w:rPr>
+        <w:t>;</w:t>
+      </w:r>
+    </w:p>
+    <w:p>
+      <w:pPr>
+        <w:ind w:left="360"/>
+        <w:jc w:val="both"/>
+        <w:rPr>
+          <w:b/>
+          <w:bCs/>
+        </w:rPr>
+      </w:pPr>
+      <w:r>
+        <w:tab/>
+      </w:r>
+      <w:r>
+        <w:rPr>
+          <w:u w:val="single"/>
+        </w:rPr>
+        <w:t>PREVENTION SECURITY SYSTEM</w:t>
+      </w:r>
+      <w:r>
+        <w:t>:</w:t>
+      </w:r>
+      <w:r>
+        <w:t xml:space="preserve"> </w:t>
+      </w:r>
+      <w:r>
+        <w:rPr>
+          <w:b/>
+          <w:bCs/>
+          <w:color w:val="FF0000"/>
+        </w:rPr>
+        <w:t xml:space="preserve">ANY </w:t>
+      </w:r>
+      <w:r>
+        <w:rPr>
+          <w:b/>
+          <w:bCs/>
+          <w:color w:val="FF0000"/>
+        </w:rPr>
+        <w:t>SPLITTING MIGRAINE</w:t>
+      </w:r>
+      <w:r>
+        <w:rPr>
+          <w:b/>
+          <w:bCs/>
+        </w:rPr>
+        <w:t>;</w:t>
+      </w:r>
+    </w:p>
+    <w:p>
+      <w:pPr>
+        <w:ind w:left="360"/>
+        <w:jc w:val="both"/>
+        <w:rPr>
+          <w:b/>
+          <w:bCs/>
+        </w:rPr>
+      </w:pPr>
+      <w:r>
+        <w:tab/>
+      </w:r>
+      <w:r>
+        <w:rPr>
+          <w:u w:val="single"/>
+        </w:rPr>
+        <w:t>PREVENTION SECURITY SYSTEM</w:t>
+      </w:r>
+      <w:r>
+        <w:t>:</w:t>
+      </w:r>
+      <w:r>
+        <w:t xml:space="preserve"> </w:t>
+      </w:r>
+      <w:r>
+        <w:rPr>
+          <w:b/>
+          <w:bCs/>
+          <w:color w:val="FF0000"/>
+        </w:rPr>
+        <w:t xml:space="preserve">ANY </w:t>
+      </w:r>
+      <w:r>
+        <w:rPr>
+          <w:b/>
+          <w:bCs/>
+          <w:color w:val="FF0000"/>
+        </w:rPr>
+        <w:t>STATIC STORM</w:t>
+      </w:r>
+      <w:r>
+        <w:rPr>
+          <w:b/>
+          <w:bCs/>
+        </w:rPr>
+        <w:t>;</w:t>
+      </w:r>
+    </w:p>
+    <w:p>
+      <w:pPr>
+        <w:ind w:left="360"/>
+        <w:jc w:val="both"/>
+        <w:rPr>
+          <w:b/>
+          <w:bCs/>
+        </w:rPr>
+      </w:pPr>
+      <w:r>
+        <w:tab/>
+      </w:r>
+      <w:r>
+        <w:rPr>
+          <w:u w:val="single"/>
+        </w:rPr>
+        <w:t>PREVENTION SECURITY SYSTEM</w:t>
+      </w:r>
+      <w:r>
+        <w:t>:</w:t>
+      </w:r>
+      <w:r>
+        <w:t xml:space="preserve"> </w:t>
+      </w:r>
+      <w:r>
+        <w:rPr>
+          <w:b/>
+          <w:bCs/>
+          <w:color w:val="FF0000"/>
+        </w:rPr>
+        <w:t xml:space="preserve">ANY </w:t>
+      </w:r>
+      <w:r>
+        <w:rPr>
+          <w:b/>
+          <w:bCs/>
+          <w:color w:val="FF0000"/>
+        </w:rPr>
+        <w:t>STOPPAGE FLOW</w:t>
+      </w:r>
+      <w:r>
+        <w:rPr>
+          <w:b/>
+          <w:bCs/>
+        </w:rPr>
+        <w:t>;</w:t>
+      </w:r>
+    </w:p>
+    <w:p>
+      <w:pPr>
+        <w:ind w:left="360"/>
+        <w:jc w:val="both"/>
+        <w:rPr>
+          <w:b/>
+          <w:bCs/>
+        </w:rPr>
+      </w:pPr>
+      <w:r>
+        <w:tab/>
+      </w:r>
+      <w:r>
+        <w:rPr>
+          <w:u w:val="single"/>
+        </w:rPr>
+        <w:t>PREVENTION SECURITY SYSTEM</w:t>
+      </w:r>
+      <w:r>
+        <w:t>:</w:t>
+      </w:r>
+      <w:r>
+        <w:t xml:space="preserve"> </w:t>
+      </w:r>
+      <w:r>
+        <w:rPr>
+          <w:b/>
+          <w:bCs/>
+          <w:color w:val="FF0000"/>
+        </w:rPr>
+        <w:t xml:space="preserve">ANY </w:t>
+      </w:r>
+      <w:r>
+        <w:rPr>
+          <w:b/>
+          <w:bCs/>
+          <w:color w:val="FF0000"/>
+        </w:rPr>
+        <w:t>STRIKING HEADACHE</w:t>
+      </w:r>
+      <w:r>
+        <w:rPr>
+          <w:b/>
+          <w:bCs/>
+        </w:rPr>
+        <w:t>;</w:t>
+      </w:r>
+    </w:p>
+    <w:p>
+      <w:pPr>
+        <w:ind w:left="360"/>
+        <w:jc w:val="both"/>
+        <w:rPr>
+          <w:b/>
+          <w:bCs/>
+        </w:rPr>
+      </w:pPr>
+      <w:r>
+        <w:tab/>
+      </w:r>
+      <w:r>
+        <w:rPr>
+          <w:u w:val="single"/>
+        </w:rPr>
+        <w:t>PREVENTION SECURITY SYSTEM</w:t>
+      </w:r>
+      <w:r>
+        <w:t>:</w:t>
+      </w:r>
+      <w:r>
+        <w:t xml:space="preserve"> </w:t>
+      </w:r>
+      <w:r>
+        <w:rPr>
+          <w:b/>
+          <w:bCs/>
+          <w:color w:val="FF0000"/>
+        </w:rPr>
+        <w:t xml:space="preserve">ANY </w:t>
+      </w:r>
+      <w:r>
+        <w:rPr>
+          <w:b/>
+          <w:bCs/>
+          <w:color w:val="FF0000"/>
+        </w:rPr>
+        <w:t>STRIKING MIGRAINE</w:t>
+      </w:r>
+      <w:r>
+        <w:rPr>
+          <w:b/>
+          <w:bCs/>
+        </w:rPr>
+        <w:t>;</w:t>
+      </w:r>
+    </w:p>
+    <w:p>
+      <w:pPr>
+        <w:ind w:left="360"/>
+        <w:jc w:val="both"/>
+        <w:rPr>
+          <w:b/>
+          <w:bCs/>
+        </w:rPr>
+      </w:pPr>
+      <w:r>
+        <w:tab/>
+      </w:r>
+      <w:r>
+        <w:rPr>
+          <w:u w:val="single"/>
+        </w:rPr>
+        <w:t>PREVENTION SECURITY SYSTEM</w:t>
+      </w:r>
+      <w:r>
+        <w:t>:</w:t>
+      </w:r>
+      <w:r>
+        <w:t xml:space="preserve"> </w:t>
+      </w:r>
+      <w:r>
+        <w:rPr>
+          <w:b/>
+          <w:bCs/>
+          <w:color w:val="FF0000"/>
+        </w:rPr>
+        <w:t xml:space="preserve">ANY </w:t>
+      </w:r>
+      <w:r>
+        <w:rPr>
+          <w:b/>
+          <w:bCs/>
+          <w:color w:val="FF0000"/>
+        </w:rPr>
+        <w:t>SYNAPSE COLLAPSE</w:t>
+      </w:r>
+      <w:r>
+        <w:rPr>
+          <w:b/>
+          <w:bCs/>
+        </w:rPr>
+        <w:t>;</w:t>
+      </w:r>
+    </w:p>
+    <w:p>
+      <w:pPr>
+        <w:ind w:left="360"/>
+        <w:jc w:val="both"/>
+        <w:rPr>
+          <w:b/>
+          <w:bCs/>
+        </w:rPr>
+      </w:pPr>
+      <w:r>
+        <w:tab/>
+      </w:r>
+      <w:r>
+        <w:rPr>
+          <w:u w:val="single"/>
+        </w:rPr>
+        <w:t>PREVENTION SECURITY SYSTEM</w:t>
+      </w:r>
+      <w:r>
+        <w:t>:</w:t>
+      </w:r>
+      <w:r>
+        <w:t xml:space="preserve"> </w:t>
+      </w:r>
+      <w:r>
+        <w:rPr>
+          <w:b/>
+          <w:bCs/>
+          <w:color w:val="FF0000"/>
+        </w:rPr>
+        <w:t xml:space="preserve">ANY </w:t>
+      </w:r>
+      <w:r>
+        <w:rPr>
+          <w:b/>
+          <w:bCs/>
+          <w:color w:val="FF0000"/>
+        </w:rPr>
+        <w:t>SYNAPSE STORM</w:t>
+      </w:r>
+      <w:r>
+        <w:rPr>
+          <w:b/>
+          <w:bCs/>
+        </w:rPr>
+        <w:t>;</w:t>
+      </w:r>
+    </w:p>
+    <w:p>
+      <w:pPr>
+        <w:ind w:left="360"/>
+        <w:jc w:val="both"/>
+        <w:rPr>
+          <w:b/>
+          <w:bCs/>
+        </w:rPr>
+      </w:pPr>
+      <w:r>
+        <w:tab/>
+      </w:r>
+      <w:r>
+        <w:rPr>
+          <w:u w:val="single"/>
+        </w:rPr>
+        <w:t>PREVENTION SECURITY SYSTEM</w:t>
+      </w:r>
+      <w:r>
+        <w:t>:</w:t>
+      </w:r>
+      <w:r>
+        <w:t xml:space="preserve"> </w:t>
+      </w:r>
+      <w:r>
+        <w:rPr>
+          <w:b/>
+          <w:bCs/>
+          <w:color w:val="FF0000"/>
+        </w:rPr>
+        <w:t xml:space="preserve">ANY </w:t>
+      </w:r>
+      <w:r>
+        <w:rPr>
+          <w:b/>
+          <w:bCs/>
+          <w:color w:val="FF0000"/>
+        </w:rPr>
+        <w:t>SYNAPSE STROKE</w:t>
+      </w:r>
+      <w:r>
+        <w:rPr>
+          <w:b/>
+          <w:bCs/>
+        </w:rPr>
+        <w:t>;</w:t>
+      </w:r>
+    </w:p>
+    <w:p>
+      <w:pPr>
+        <w:ind w:left="360"/>
+        <w:jc w:val="both"/>
+        <w:rPr>
+          <w:b/>
+          <w:bCs/>
+        </w:rPr>
+      </w:pPr>
+      <w:r>
+        <w:tab/>
+      </w:r>
+      <w:r>
+        <w:rPr>
+          <w:u w:val="single"/>
+        </w:rPr>
+        <w:t>PREVENTION SECURITY SYSTEM</w:t>
+      </w:r>
+      <w:r>
+        <w:t>:</w:t>
+      </w:r>
+      <w:r>
+        <w:t xml:space="preserve"> </w:t>
+      </w:r>
+      <w:r>
+        <w:rPr>
+          <w:b/>
+          <w:bCs/>
+          <w:color w:val="FF0000"/>
+        </w:rPr>
+        <w:t xml:space="preserve">ANY </w:t>
+      </w:r>
+      <w:r>
+        <w:rPr>
+          <w:b/>
+          <w:bCs/>
+          <w:color w:val="FF0000"/>
+        </w:rPr>
+        <w:t>TEMPORAL FLARE</w:t>
+      </w:r>
+      <w:r>
+        <w:rPr>
+          <w:b/>
+          <w:bCs/>
+        </w:rPr>
+        <w:t>;</w:t>
+      </w:r>
+    </w:p>
+    <w:p>
+      <w:pPr>
+        <w:ind w:left="360"/>
+        <w:jc w:val="both"/>
+        <w:rPr>
+          <w:b/>
+          <w:bCs/>
+        </w:rPr>
+      </w:pPr>
+      <w:r>
+        <w:tab/>
+      </w:r>
+      <w:r>
+        <w:rPr>
+          <w:u w:val="single"/>
+        </w:rPr>
+        <w:t>PREVENTION SECURITY SYSTEM</w:t>
+      </w:r>
+      <w:r>
+        <w:t>:</w:t>
+      </w:r>
+      <w:r>
+        <w:t xml:space="preserve"> </w:t>
+      </w:r>
+      <w:r>
+        <w:rPr>
+          <w:b/>
+          <w:bCs/>
+          <w:color w:val="FF0000"/>
+        </w:rPr>
+        <w:t xml:space="preserve">ANY </w:t>
+      </w:r>
+      <w:r>
+        <w:rPr>
+          <w:b/>
+          <w:bCs/>
+          <w:color w:val="FF0000"/>
+        </w:rPr>
+        <w:t>TEMPORAL MEMORY APHASIA</w:t>
+      </w:r>
+      <w:r>
+        <w:rPr>
+          <w:b/>
+          <w:bCs/>
+        </w:rPr>
+        <w:t>;</w:t>
+      </w:r>
+    </w:p>
+    <w:p>
+      <w:pPr>
+        <w:ind w:left="360"/>
+        <w:jc w:val="both"/>
+        <w:rPr>
+          <w:b/>
+          <w:bCs/>
+        </w:rPr>
+      </w:pPr>
+      <w:r>
+        <w:tab/>
+      </w:r>
+      <w:r>
+        <w:rPr>
+          <w:u w:val="single"/>
+        </w:rPr>
+        <w:t>PREVENTION SECURITY SYSTEM</w:t>
+      </w:r>
+      <w:r>
+        <w:t>:</w:t>
+      </w:r>
+      <w:r>
+        <w:t xml:space="preserve"> </w:t>
+      </w:r>
+      <w:r>
+        <w:rPr>
+          <w:b/>
+          <w:bCs/>
+          <w:color w:val="FF0000"/>
+        </w:rPr>
+        <w:t xml:space="preserve">ANY </w:t>
+      </w:r>
+      <w:r>
+        <w:rPr>
+          <w:b/>
+          <w:bCs/>
+          <w:color w:val="FF0000"/>
+        </w:rPr>
+        <w:t>TENTICLE MIGRAINE</w:t>
+      </w:r>
+      <w:r>
+        <w:rPr>
+          <w:b/>
+          <w:bCs/>
+        </w:rPr>
+        <w:t>;</w:t>
+      </w:r>
+    </w:p>
+    <w:p>
+      <w:pPr>
+        <w:ind w:left="360"/>
+        <w:jc w:val="both"/>
+        <w:rPr>
+          <w:b/>
+          <w:bCs/>
+        </w:rPr>
+      </w:pPr>
+      <w:r>
+        <w:tab/>
+      </w:r>
+      <w:r>
+        <w:rPr>
+          <w:u w:val="single"/>
+        </w:rPr>
+        <w:t>PREVENTION SECURITY SYSTEM</w:t>
+      </w:r>
+      <w:r>
+        <w:t>:</w:t>
+      </w:r>
+      <w:r>
+        <w:t xml:space="preserve"> </w:t>
+      </w:r>
+      <w:r>
+        <w:rPr>
+          <w:b/>
+          <w:bCs/>
+          <w:color w:val="FF0000"/>
+        </w:rPr>
+        <w:t xml:space="preserve">ANY </w:t>
+      </w:r>
+      <w:r>
+        <w:rPr>
+          <w:b/>
+          <w:bCs/>
+          <w:color w:val="FF0000"/>
+        </w:rPr>
+        <w:t>THOUGHT PROLIFERATION</w:t>
+      </w:r>
+      <w:r>
+        <w:rPr>
+          <w:b/>
+          <w:bCs/>
+        </w:rPr>
+        <w:t>;</w:t>
+      </w:r>
+    </w:p>
+    <w:p>
+      <w:pPr>
+        <w:ind w:left="360"/>
+        <w:jc w:val="both"/>
+        <w:rPr>
+          <w:b/>
+          <w:bCs/>
+        </w:rPr>
+      </w:pPr>
+      <w:r>
+        <w:tab/>
+      </w:r>
+      <w:r>
+        <w:rPr>
+          <w:u w:val="single"/>
+        </w:rPr>
+        <w:t>PREVENTION SECURITY SYSTEM</w:t>
+      </w:r>
+      <w:r>
+        <w:t>:</w:t>
+      </w:r>
+      <w:r>
+        <w:t xml:space="preserve"> </w:t>
+      </w:r>
+      <w:r>
+        <w:rPr>
+          <w:b/>
+          <w:bCs/>
+          <w:color w:val="FF0000"/>
+        </w:rPr>
+        <w:t xml:space="preserve">ANY </w:t>
+      </w:r>
+      <w:r>
+        <w:rPr>
+          <w:b/>
+          <w:bCs/>
+          <w:color w:val="FF0000"/>
+        </w:rPr>
+        <w:t>THROBBING PAIN</w:t>
+      </w:r>
+      <w:r>
+        <w:rPr>
+          <w:b/>
+          <w:bCs/>
+        </w:rPr>
+        <w:t>;</w:t>
+      </w:r>
+    </w:p>
+    <w:p>
+      <w:pPr>
+        <w:ind w:left="360"/>
+        <w:jc w:val="both"/>
+        <w:rPr>
+          <w:b/>
+          <w:bCs/>
+        </w:rPr>
+      </w:pPr>
+      <w:r>
+        <w:tab/>
+      </w:r>
+      <w:r>
+        <w:rPr>
+          <w:u w:val="single"/>
+        </w:rPr>
+        <w:t>PREVENTION SECURITY SYSTEM</w:t>
+      </w:r>
+      <w:r>
+        <w:t>:</w:t>
+      </w:r>
+      <w:r>
+        <w:t xml:space="preserve"> </w:t>
+      </w:r>
+      <w:r>
+        <w:rPr>
+          <w:b/>
+          <w:bCs/>
+          <w:color w:val="FF0000"/>
+        </w:rPr>
+        <w:t xml:space="preserve">ANY </w:t>
+      </w:r>
+      <w:r>
+        <w:rPr>
+          <w:b/>
+          <w:bCs/>
+          <w:color w:val="FF0000"/>
+        </w:rPr>
+        <w:t>THROBBING</w:t>
+      </w:r>
+      <w:r>
+        <w:rPr>
+          <w:b/>
+          <w:bCs/>
+        </w:rPr>
+        <w:t>;</w:t>
+      </w:r>
+    </w:p>
+    <w:p>
+      <w:pPr>
+        <w:ind w:left="360"/>
+        <w:jc w:val="both"/>
+        <w:rPr>
+          <w:b/>
+          <w:bCs/>
+        </w:rPr>
+      </w:pPr>
+      <w:r>
         <w:lastRenderedPageBreak/>
         <w:tab/>
       </w:r>
@@ -10092,1014 +11149,6 @@
           <w:bCs/>
           <w:color w:val="FF0000"/>
         </w:rPr>
-        <w:t>SLEEP DRAINED</w:t>
-      </w:r>
-      <w:r>
-        <w:rPr>
-          <w:b/>
-          <w:bCs/>
-        </w:rPr>
-        <w:t>;</w:t>
-      </w:r>
-    </w:p>
-    <w:p>
-      <w:pPr>
-        <w:ind w:left="360"/>
-        <w:jc w:val="both"/>
-        <w:rPr>
-          <w:b/>
-          <w:bCs/>
-        </w:rPr>
-      </w:pPr>
-      <w:r>
-        <w:tab/>
-      </w:r>
-      <w:r>
-        <w:rPr>
-          <w:u w:val="single"/>
-        </w:rPr>
-        <w:t>PREVENTION SECURITY SYSTEM</w:t>
-      </w:r>
-      <w:r>
-        <w:t>:</w:t>
-      </w:r>
-      <w:r>
-        <w:t xml:space="preserve"> </w:t>
-      </w:r>
-      <w:r>
-        <w:rPr>
-          <w:b/>
-          <w:bCs/>
-          <w:color w:val="FF0000"/>
-        </w:rPr>
-        <w:t xml:space="preserve">ANY </w:t>
-      </w:r>
-      <w:r>
-        <w:rPr>
-          <w:b/>
-          <w:bCs/>
-          <w:color w:val="FF0000"/>
-        </w:rPr>
-        <w:t>SLEEPINESS</w:t>
-      </w:r>
-      <w:r>
-        <w:rPr>
-          <w:b/>
-          <w:bCs/>
-        </w:rPr>
-        <w:t>;</w:t>
-      </w:r>
-    </w:p>
-    <w:p>
-      <w:pPr>
-        <w:ind w:left="360"/>
-        <w:jc w:val="both"/>
-        <w:rPr>
-          <w:b/>
-          <w:bCs/>
-        </w:rPr>
-      </w:pPr>
-      <w:r>
-        <w:tab/>
-      </w:r>
-      <w:r>
-        <w:rPr>
-          <w:u w:val="single"/>
-        </w:rPr>
-        <w:t>PREVENTION SECURITY SYSTEM</w:t>
-      </w:r>
-      <w:r>
-        <w:t>:</w:t>
-      </w:r>
-      <w:r>
-        <w:t xml:space="preserve"> </w:t>
-      </w:r>
-      <w:r>
-        <w:rPr>
-          <w:b/>
-          <w:bCs/>
-          <w:color w:val="FF0000"/>
-        </w:rPr>
-        <w:t xml:space="preserve">ANY </w:t>
-      </w:r>
-      <w:r>
-        <w:rPr>
-          <w:b/>
-          <w:bCs/>
-          <w:color w:val="FF0000"/>
-        </w:rPr>
-        <w:t>SLEEPING WARRANTS</w:t>
-      </w:r>
-      <w:r>
-        <w:rPr>
-          <w:b/>
-          <w:bCs/>
-        </w:rPr>
-        <w:t>;</w:t>
-      </w:r>
-    </w:p>
-    <w:p>
-      <w:pPr>
-        <w:ind w:left="360"/>
-        <w:jc w:val="both"/>
-        <w:rPr>
-          <w:b/>
-          <w:bCs/>
-        </w:rPr>
-      </w:pPr>
-      <w:r>
-        <w:tab/>
-      </w:r>
-      <w:r>
-        <w:rPr>
-          <w:u w:val="single"/>
-        </w:rPr>
-        <w:t>PREVENTION SECURITY SYSTEM</w:t>
-      </w:r>
-      <w:r>
-        <w:t>:</w:t>
-      </w:r>
-      <w:r>
-        <w:t xml:space="preserve"> </w:t>
-      </w:r>
-      <w:r>
-        <w:rPr>
-          <w:b/>
-          <w:bCs/>
-          <w:color w:val="FF0000"/>
-        </w:rPr>
-        <w:t xml:space="preserve">ANY </w:t>
-      </w:r>
-      <w:r>
-        <w:rPr>
-          <w:b/>
-          <w:bCs/>
-          <w:color w:val="FF0000"/>
-        </w:rPr>
-        <w:t>SLEEPING</w:t>
-      </w:r>
-      <w:r>
-        <w:rPr>
-          <w:b/>
-          <w:bCs/>
-        </w:rPr>
-        <w:t>;</w:t>
-      </w:r>
-    </w:p>
-    <w:p>
-      <w:pPr>
-        <w:ind w:left="360"/>
-        <w:jc w:val="both"/>
-        <w:rPr>
-          <w:b/>
-          <w:bCs/>
-        </w:rPr>
-      </w:pPr>
-      <w:r>
-        <w:tab/>
-      </w:r>
-      <w:r>
-        <w:rPr>
-          <w:u w:val="single"/>
-        </w:rPr>
-        <w:t>PREVENTION SECURITY SYSTEM</w:t>
-      </w:r>
-      <w:r>
-        <w:t>:</w:t>
-      </w:r>
-      <w:r>
-        <w:t xml:space="preserve"> </w:t>
-      </w:r>
-      <w:r>
-        <w:rPr>
-          <w:b/>
-          <w:bCs/>
-          <w:color w:val="FF0000"/>
-        </w:rPr>
-        <w:t xml:space="preserve">ANY </w:t>
-      </w:r>
-      <w:r>
-        <w:rPr>
-          <w:b/>
-          <w:bCs/>
-          <w:color w:val="FF0000"/>
-        </w:rPr>
-        <w:t>SLOWNESS</w:t>
-      </w:r>
-      <w:r>
-        <w:rPr>
-          <w:b/>
-          <w:bCs/>
-        </w:rPr>
-        <w:t>;</w:t>
-      </w:r>
-    </w:p>
-    <w:p>
-      <w:pPr>
-        <w:ind w:left="360"/>
-        <w:jc w:val="both"/>
-        <w:rPr>
-          <w:b/>
-          <w:bCs/>
-        </w:rPr>
-      </w:pPr>
-      <w:r>
-        <w:tab/>
-      </w:r>
-      <w:r>
-        <w:rPr>
-          <w:u w:val="single"/>
-        </w:rPr>
-        <w:t>PREVENTION SECURITY SYSTEM</w:t>
-      </w:r>
-      <w:r>
-        <w:t>:</w:t>
-      </w:r>
-      <w:r>
-        <w:t xml:space="preserve"> </w:t>
-      </w:r>
-      <w:r>
-        <w:rPr>
-          <w:b/>
-          <w:bCs/>
-          <w:color w:val="FF0000"/>
-        </w:rPr>
-        <w:t xml:space="preserve">ANY </w:t>
-      </w:r>
-      <w:r>
-        <w:rPr>
-          <w:b/>
-          <w:bCs/>
-          <w:color w:val="FF0000"/>
-        </w:rPr>
-        <w:t>SPATIAL DISORIENTATION</w:t>
-      </w:r>
-      <w:r>
-        <w:rPr>
-          <w:b/>
-          <w:bCs/>
-        </w:rPr>
-        <w:t>;</w:t>
-      </w:r>
-    </w:p>
-    <w:p>
-      <w:pPr>
-        <w:ind w:left="360"/>
-        <w:jc w:val="both"/>
-        <w:rPr>
-          <w:b/>
-          <w:bCs/>
-        </w:rPr>
-      </w:pPr>
-      <w:r>
-        <w:tab/>
-      </w:r>
-      <w:r>
-        <w:rPr>
-          <w:u w:val="single"/>
-        </w:rPr>
-        <w:t>PREVENTION SECURITY SYSTEM</w:t>
-      </w:r>
-      <w:r>
-        <w:t>:</w:t>
-      </w:r>
-      <w:r>
-        <w:t xml:space="preserve"> </w:t>
-      </w:r>
-      <w:r>
-        <w:rPr>
-          <w:b/>
-          <w:bCs/>
-          <w:color w:val="FF0000"/>
-        </w:rPr>
-        <w:t xml:space="preserve">ANY </w:t>
-      </w:r>
-      <w:r>
-        <w:rPr>
-          <w:b/>
-          <w:bCs/>
-          <w:color w:val="FF0000"/>
-        </w:rPr>
-        <w:t>SPLITTING HEADACHE</w:t>
-      </w:r>
-      <w:r>
-        <w:rPr>
-          <w:b/>
-          <w:bCs/>
-        </w:rPr>
-        <w:t>;</w:t>
-      </w:r>
-    </w:p>
-    <w:p>
-      <w:pPr>
-        <w:ind w:left="360"/>
-        <w:jc w:val="both"/>
-        <w:rPr>
-          <w:b/>
-          <w:bCs/>
-        </w:rPr>
-      </w:pPr>
-      <w:r>
-        <w:tab/>
-      </w:r>
-      <w:r>
-        <w:rPr>
-          <w:u w:val="single"/>
-        </w:rPr>
-        <w:t>PREVENTION SECURITY SYSTEM</w:t>
-      </w:r>
-      <w:r>
-        <w:t>:</w:t>
-      </w:r>
-      <w:r>
-        <w:t xml:space="preserve"> </w:t>
-      </w:r>
-      <w:r>
-        <w:rPr>
-          <w:b/>
-          <w:bCs/>
-          <w:color w:val="FF0000"/>
-        </w:rPr>
-        <w:t xml:space="preserve">ANY </w:t>
-      </w:r>
-      <w:r>
-        <w:rPr>
-          <w:b/>
-          <w:bCs/>
-          <w:color w:val="FF0000"/>
-        </w:rPr>
-        <w:t>SPLITTING MIGRAINE</w:t>
-      </w:r>
-      <w:r>
-        <w:rPr>
-          <w:b/>
-          <w:bCs/>
-        </w:rPr>
-        <w:t>;</w:t>
-      </w:r>
-    </w:p>
-    <w:p>
-      <w:pPr>
-        <w:ind w:left="360"/>
-        <w:jc w:val="both"/>
-        <w:rPr>
-          <w:b/>
-          <w:bCs/>
-        </w:rPr>
-      </w:pPr>
-      <w:r>
-        <w:tab/>
-      </w:r>
-      <w:r>
-        <w:rPr>
-          <w:u w:val="single"/>
-        </w:rPr>
-        <w:t>PREVENTION SECURITY SYSTEM</w:t>
-      </w:r>
-      <w:r>
-        <w:t>:</w:t>
-      </w:r>
-      <w:r>
-        <w:t xml:space="preserve"> </w:t>
-      </w:r>
-      <w:r>
-        <w:rPr>
-          <w:b/>
-          <w:bCs/>
-          <w:color w:val="FF0000"/>
-        </w:rPr>
-        <w:t xml:space="preserve">ANY </w:t>
-      </w:r>
-      <w:r>
-        <w:rPr>
-          <w:b/>
-          <w:bCs/>
-          <w:color w:val="FF0000"/>
-        </w:rPr>
-        <w:t>STATIC STORM</w:t>
-      </w:r>
-      <w:r>
-        <w:rPr>
-          <w:b/>
-          <w:bCs/>
-        </w:rPr>
-        <w:t>;</w:t>
-      </w:r>
-    </w:p>
-    <w:p>
-      <w:pPr>
-        <w:ind w:left="360"/>
-        <w:jc w:val="both"/>
-        <w:rPr>
-          <w:b/>
-          <w:bCs/>
-        </w:rPr>
-      </w:pPr>
-      <w:r>
-        <w:tab/>
-      </w:r>
-      <w:r>
-        <w:rPr>
-          <w:u w:val="single"/>
-        </w:rPr>
-        <w:t>PREVENTION SECURITY SYSTEM</w:t>
-      </w:r>
-      <w:r>
-        <w:t>:</w:t>
-      </w:r>
-      <w:r>
-        <w:t xml:space="preserve"> </w:t>
-      </w:r>
-      <w:r>
-        <w:rPr>
-          <w:b/>
-          <w:bCs/>
-          <w:color w:val="FF0000"/>
-        </w:rPr>
-        <w:t xml:space="preserve">ANY </w:t>
-      </w:r>
-      <w:r>
-        <w:rPr>
-          <w:b/>
-          <w:bCs/>
-          <w:color w:val="FF0000"/>
-        </w:rPr>
-        <w:t>STOPPAGE FLOW</w:t>
-      </w:r>
-      <w:r>
-        <w:rPr>
-          <w:b/>
-          <w:bCs/>
-        </w:rPr>
-        <w:t>;</w:t>
-      </w:r>
-    </w:p>
-    <w:p>
-      <w:pPr>
-        <w:ind w:left="360"/>
-        <w:jc w:val="both"/>
-        <w:rPr>
-          <w:b/>
-          <w:bCs/>
-        </w:rPr>
-      </w:pPr>
-      <w:r>
-        <w:tab/>
-      </w:r>
-      <w:r>
-        <w:rPr>
-          <w:u w:val="single"/>
-        </w:rPr>
-        <w:t>PREVENTION SECURITY SYSTEM</w:t>
-      </w:r>
-      <w:r>
-        <w:t>:</w:t>
-      </w:r>
-      <w:r>
-        <w:t xml:space="preserve"> </w:t>
-      </w:r>
-      <w:r>
-        <w:rPr>
-          <w:b/>
-          <w:bCs/>
-          <w:color w:val="FF0000"/>
-        </w:rPr>
-        <w:t xml:space="preserve">ANY </w:t>
-      </w:r>
-      <w:r>
-        <w:rPr>
-          <w:b/>
-          <w:bCs/>
-          <w:color w:val="FF0000"/>
-        </w:rPr>
-        <w:t>STRIKING HEADACHE</w:t>
-      </w:r>
-      <w:r>
-        <w:rPr>
-          <w:b/>
-          <w:bCs/>
-        </w:rPr>
-        <w:t>;</w:t>
-      </w:r>
-    </w:p>
-    <w:p>
-      <w:pPr>
-        <w:ind w:left="360"/>
-        <w:jc w:val="both"/>
-        <w:rPr>
-          <w:b/>
-          <w:bCs/>
-        </w:rPr>
-      </w:pPr>
-      <w:r>
-        <w:tab/>
-      </w:r>
-      <w:r>
-        <w:rPr>
-          <w:u w:val="single"/>
-        </w:rPr>
-        <w:t>PREVENTION SECURITY SYSTEM</w:t>
-      </w:r>
-      <w:r>
-        <w:t>:</w:t>
-      </w:r>
-      <w:r>
-        <w:t xml:space="preserve"> </w:t>
-      </w:r>
-      <w:r>
-        <w:rPr>
-          <w:b/>
-          <w:bCs/>
-          <w:color w:val="FF0000"/>
-        </w:rPr>
-        <w:t xml:space="preserve">ANY </w:t>
-      </w:r>
-      <w:r>
-        <w:rPr>
-          <w:b/>
-          <w:bCs/>
-          <w:color w:val="FF0000"/>
-        </w:rPr>
-        <w:t>STRIKING MIGRAINE</w:t>
-      </w:r>
-      <w:r>
-        <w:rPr>
-          <w:b/>
-          <w:bCs/>
-        </w:rPr>
-        <w:t>;</w:t>
-      </w:r>
-    </w:p>
-    <w:p>
-      <w:pPr>
-        <w:ind w:left="360"/>
-        <w:jc w:val="both"/>
-        <w:rPr>
-          <w:b/>
-          <w:bCs/>
-        </w:rPr>
-      </w:pPr>
-      <w:r>
-        <w:tab/>
-      </w:r>
-      <w:r>
-        <w:rPr>
-          <w:u w:val="single"/>
-        </w:rPr>
-        <w:t>PREVENTION SECURITY SYSTEM</w:t>
-      </w:r>
-      <w:r>
-        <w:t>:</w:t>
-      </w:r>
-      <w:r>
-        <w:t xml:space="preserve"> </w:t>
-      </w:r>
-      <w:r>
-        <w:rPr>
-          <w:b/>
-          <w:bCs/>
-          <w:color w:val="FF0000"/>
-        </w:rPr>
-        <w:t xml:space="preserve">ANY </w:t>
-      </w:r>
-      <w:r>
-        <w:rPr>
-          <w:b/>
-          <w:bCs/>
-          <w:color w:val="FF0000"/>
-        </w:rPr>
-        <w:t>SYNAPSE COLLAPSE</w:t>
-      </w:r>
-      <w:r>
-        <w:rPr>
-          <w:b/>
-          <w:bCs/>
-        </w:rPr>
-        <w:t>;</w:t>
-      </w:r>
-    </w:p>
-    <w:p>
-      <w:pPr>
-        <w:ind w:left="360"/>
-        <w:jc w:val="both"/>
-        <w:rPr>
-          <w:b/>
-          <w:bCs/>
-        </w:rPr>
-      </w:pPr>
-      <w:r>
-        <w:tab/>
-      </w:r>
-      <w:r>
-        <w:rPr>
-          <w:u w:val="single"/>
-        </w:rPr>
-        <w:t>PREVENTION SECURITY SYSTEM</w:t>
-      </w:r>
-      <w:r>
-        <w:t>:</w:t>
-      </w:r>
-      <w:r>
-        <w:t xml:space="preserve"> </w:t>
-      </w:r>
-      <w:r>
-        <w:rPr>
-          <w:b/>
-          <w:bCs/>
-          <w:color w:val="FF0000"/>
-        </w:rPr>
-        <w:t xml:space="preserve">ANY </w:t>
-      </w:r>
-      <w:r>
-        <w:rPr>
-          <w:b/>
-          <w:bCs/>
-          <w:color w:val="FF0000"/>
-        </w:rPr>
-        <w:t>SYNAPSE STORM</w:t>
-      </w:r>
-      <w:r>
-        <w:rPr>
-          <w:b/>
-          <w:bCs/>
-        </w:rPr>
-        <w:t>;</w:t>
-      </w:r>
-    </w:p>
-    <w:p>
-      <w:pPr>
-        <w:ind w:left="360"/>
-        <w:jc w:val="both"/>
-        <w:rPr>
-          <w:b/>
-          <w:bCs/>
-        </w:rPr>
-      </w:pPr>
-      <w:r>
-        <w:tab/>
-      </w:r>
-      <w:r>
-        <w:rPr>
-          <w:u w:val="single"/>
-        </w:rPr>
-        <w:t>PREVENTION SECURITY SYSTEM</w:t>
-      </w:r>
-      <w:r>
-        <w:t>:</w:t>
-      </w:r>
-      <w:r>
-        <w:t xml:space="preserve"> </w:t>
-      </w:r>
-      <w:r>
-        <w:rPr>
-          <w:b/>
-          <w:bCs/>
-          <w:color w:val="FF0000"/>
-        </w:rPr>
-        <w:t xml:space="preserve">ANY </w:t>
-      </w:r>
-      <w:r>
-        <w:rPr>
-          <w:b/>
-          <w:bCs/>
-          <w:color w:val="FF0000"/>
-        </w:rPr>
-        <w:t>SYNAPSE STROKE</w:t>
-      </w:r>
-      <w:r>
-        <w:rPr>
-          <w:b/>
-          <w:bCs/>
-        </w:rPr>
-        <w:t>;</w:t>
-      </w:r>
-    </w:p>
-    <w:p>
-      <w:pPr>
-        <w:ind w:left="360"/>
-        <w:jc w:val="both"/>
-        <w:rPr>
-          <w:b/>
-          <w:bCs/>
-        </w:rPr>
-      </w:pPr>
-      <w:r>
-        <w:tab/>
-      </w:r>
-      <w:r>
-        <w:rPr>
-          <w:u w:val="single"/>
-        </w:rPr>
-        <w:t>PREVENTION SECURITY SYSTEM</w:t>
-      </w:r>
-      <w:r>
-        <w:t>:</w:t>
-      </w:r>
-      <w:r>
-        <w:t xml:space="preserve"> </w:t>
-      </w:r>
-      <w:r>
-        <w:rPr>
-          <w:b/>
-          <w:bCs/>
-          <w:color w:val="FF0000"/>
-        </w:rPr>
-        <w:t xml:space="preserve">ANY </w:t>
-      </w:r>
-      <w:r>
-        <w:rPr>
-          <w:b/>
-          <w:bCs/>
-          <w:color w:val="FF0000"/>
-        </w:rPr>
-        <w:t>TEMPORAL FLARE</w:t>
-      </w:r>
-      <w:r>
-        <w:rPr>
-          <w:b/>
-          <w:bCs/>
-        </w:rPr>
-        <w:t>;</w:t>
-      </w:r>
-    </w:p>
-    <w:p>
-      <w:pPr>
-        <w:ind w:left="360"/>
-        <w:jc w:val="both"/>
-        <w:rPr>
-          <w:b/>
-          <w:bCs/>
-        </w:rPr>
-      </w:pPr>
-      <w:r>
-        <w:tab/>
-      </w:r>
-      <w:r>
-        <w:rPr>
-          <w:u w:val="single"/>
-        </w:rPr>
-        <w:t>PREVENTION SECURITY SYSTEM</w:t>
-      </w:r>
-      <w:r>
-        <w:t>:</w:t>
-      </w:r>
-      <w:r>
-        <w:t xml:space="preserve"> </w:t>
-      </w:r>
-      <w:r>
-        <w:rPr>
-          <w:b/>
-          <w:bCs/>
-          <w:color w:val="FF0000"/>
-        </w:rPr>
-        <w:t xml:space="preserve">ANY </w:t>
-      </w:r>
-      <w:r>
-        <w:rPr>
-          <w:b/>
-          <w:bCs/>
-          <w:color w:val="FF0000"/>
-        </w:rPr>
-        <w:t>TEMPORAL MEMORY APHASIA</w:t>
-      </w:r>
-      <w:r>
-        <w:rPr>
-          <w:b/>
-          <w:bCs/>
-        </w:rPr>
-        <w:t>;</w:t>
-      </w:r>
-    </w:p>
-    <w:p>
-      <w:pPr>
-        <w:ind w:left="360"/>
-        <w:jc w:val="both"/>
-        <w:rPr>
-          <w:b/>
-          <w:bCs/>
-        </w:rPr>
-      </w:pPr>
-      <w:r>
-        <w:tab/>
-      </w:r>
-      <w:r>
-        <w:rPr>
-          <w:u w:val="single"/>
-        </w:rPr>
-        <w:t>PREVENTION SECURITY SYSTEM</w:t>
-      </w:r>
-      <w:r>
-        <w:t>:</w:t>
-      </w:r>
-      <w:r>
-        <w:t xml:space="preserve"> </w:t>
-      </w:r>
-      <w:r>
-        <w:rPr>
-          <w:b/>
-          <w:bCs/>
-          <w:color w:val="FF0000"/>
-        </w:rPr>
-        <w:t xml:space="preserve">ANY </w:t>
-      </w:r>
-      <w:r>
-        <w:rPr>
-          <w:b/>
-          <w:bCs/>
-          <w:color w:val="FF0000"/>
-        </w:rPr>
-        <w:t>TENTICLE MIGRAINE</w:t>
-      </w:r>
-      <w:r>
-        <w:rPr>
-          <w:b/>
-          <w:bCs/>
-        </w:rPr>
-        <w:t>;</w:t>
-      </w:r>
-    </w:p>
-    <w:p>
-      <w:pPr>
-        <w:ind w:left="360"/>
-        <w:jc w:val="both"/>
-        <w:rPr>
-          <w:b/>
-          <w:bCs/>
-        </w:rPr>
-      </w:pPr>
-      <w:r>
-        <w:tab/>
-      </w:r>
-      <w:r>
-        <w:rPr>
-          <w:u w:val="single"/>
-        </w:rPr>
-        <w:t>PREVENTION SECURITY SYSTEM</w:t>
-      </w:r>
-      <w:r>
-        <w:t>:</w:t>
-      </w:r>
-      <w:r>
-        <w:t xml:space="preserve"> </w:t>
-      </w:r>
-      <w:r>
-        <w:rPr>
-          <w:b/>
-          <w:bCs/>
-          <w:color w:val="FF0000"/>
-        </w:rPr>
-        <w:t xml:space="preserve">ANY </w:t>
-      </w:r>
-      <w:r>
-        <w:rPr>
-          <w:b/>
-          <w:bCs/>
-          <w:color w:val="FF0000"/>
-        </w:rPr>
-        <w:t>THOUGHT PROLIFERATION</w:t>
-      </w:r>
-      <w:r>
-        <w:rPr>
-          <w:b/>
-          <w:bCs/>
-        </w:rPr>
-        <w:t>;</w:t>
-      </w:r>
-    </w:p>
-    <w:p>
-      <w:pPr>
-        <w:ind w:left="360"/>
-        <w:jc w:val="both"/>
-        <w:rPr>
-          <w:b/>
-          <w:bCs/>
-        </w:rPr>
-      </w:pPr>
-      <w:r>
-        <w:tab/>
-      </w:r>
-      <w:r>
-        <w:rPr>
-          <w:u w:val="single"/>
-        </w:rPr>
-        <w:t>PREVENTION SECURITY SYSTEM</w:t>
-      </w:r>
-      <w:r>
-        <w:t>:</w:t>
-      </w:r>
-      <w:r>
-        <w:t xml:space="preserve"> </w:t>
-      </w:r>
-      <w:r>
-        <w:rPr>
-          <w:b/>
-          <w:bCs/>
-          <w:color w:val="FF0000"/>
-        </w:rPr>
-        <w:t xml:space="preserve">ANY </w:t>
-      </w:r>
-      <w:r>
-        <w:rPr>
-          <w:b/>
-          <w:bCs/>
-          <w:color w:val="FF0000"/>
-        </w:rPr>
-        <w:t>THROBBING PAIN</w:t>
-      </w:r>
-      <w:r>
-        <w:rPr>
-          <w:b/>
-          <w:bCs/>
-        </w:rPr>
-        <w:t>;</w:t>
-      </w:r>
-    </w:p>
-    <w:p>
-      <w:pPr>
-        <w:ind w:left="360"/>
-        <w:jc w:val="both"/>
-        <w:rPr>
-          <w:b/>
-          <w:bCs/>
-        </w:rPr>
-      </w:pPr>
-      <w:r>
-        <w:tab/>
-      </w:r>
-      <w:r>
-        <w:rPr>
-          <w:u w:val="single"/>
-        </w:rPr>
-        <w:t>PREVENTION SECURITY SYSTEM</w:t>
-      </w:r>
-      <w:r>
-        <w:t>:</w:t>
-      </w:r>
-      <w:r>
-        <w:t xml:space="preserve"> </w:t>
-      </w:r>
-      <w:r>
-        <w:rPr>
-          <w:b/>
-          <w:bCs/>
-          <w:color w:val="FF0000"/>
-        </w:rPr>
-        <w:t xml:space="preserve">ANY </w:t>
-      </w:r>
-      <w:r>
-        <w:rPr>
-          <w:b/>
-          <w:bCs/>
-          <w:color w:val="FF0000"/>
-        </w:rPr>
-        <w:t>THROBBING</w:t>
-      </w:r>
-      <w:r>
-        <w:rPr>
-          <w:b/>
-          <w:bCs/>
-        </w:rPr>
-        <w:t>;</w:t>
-      </w:r>
-    </w:p>
-    <w:p>
-      <w:pPr>
-        <w:ind w:left="360"/>
-        <w:jc w:val="both"/>
-        <w:rPr>
-          <w:b/>
-          <w:bCs/>
-        </w:rPr>
-      </w:pPr>
-      <w:r>
-        <w:tab/>
-      </w:r>
-      <w:r>
-        <w:rPr>
-          <w:u w:val="single"/>
-        </w:rPr>
-        <w:t>PREVENTION SECURITY SYSTEM</w:t>
-      </w:r>
-      <w:r>
-        <w:t>:</w:t>
-      </w:r>
-      <w:r>
-        <w:t xml:space="preserve"> </w:t>
-      </w:r>
-      <w:r>
-        <w:rPr>
-          <w:b/>
-          <w:bCs/>
-          <w:color w:val="FF0000"/>
-        </w:rPr>
-        <w:t xml:space="preserve">ANY </w:t>
-      </w:r>
-      <w:r>
-        <w:rPr>
-          <w:b/>
-          <w:bCs/>
-          <w:color w:val="FF0000"/>
-        </w:rPr>
         <w:t>TIREDNESS WARRANTS</w:t>
       </w:r>
       <w:r>
@@ -11120,7 +11169,6 @@
         </w:rPr>
       </w:pPr>
       <w:r>
-        <w:lastRenderedPageBreak/>
         <w:tab/>
       </w:r>
       <w:r>

</xml_diff>